<commit_message>
update reports in lab3
</commit_message>
<xml_diff>
--- a/lab3/laboratory_report_3.docx
+++ b/lab3/laboratory_report_3.docx
@@ -769,7 +769,7 @@
           <w:r>
             <w:fldChar w:fldCharType="separate"/>
           </w:r>
-          <w:hyperlink w:anchor="_Toc163212483" w:history="1">
+          <w:hyperlink w:anchor="_Toc164443625" w:history="1">
             <w:r>
               <w:rPr>
                 <w:rStyle w:val="Hyperlink"/>
@@ -796,7 +796,7 @@
                 <w:noProof/>
                 <w:webHidden/>
               </w:rPr>
-              <w:instrText xml:space="preserve"> PAGEREF _Toc163212483 \h </w:instrText>
+              <w:instrText xml:space="preserve"> PAGEREF _Toc164443625 \h </w:instrText>
             </w:r>
             <w:r>
               <w:rPr>
@@ -839,7 +839,7 @@
               <w:lang w:eastAsia="ru-RU"/>
             </w:rPr>
           </w:pPr>
-          <w:hyperlink w:anchor="_Toc163212484" w:history="1">
+          <w:hyperlink w:anchor="_Toc164443626" w:history="1">
             <w:r>
               <w:rPr>
                 <w:rStyle w:val="Hyperlink"/>
@@ -866,7 +866,7 @@
                 <w:noProof/>
                 <w:webHidden/>
               </w:rPr>
-              <w:instrText xml:space="preserve"> PAGEREF _Toc163212484 \h </w:instrText>
+              <w:instrText xml:space="preserve"> PAGEREF _Toc164443626 \h </w:instrText>
             </w:r>
             <w:r>
               <w:rPr>
@@ -909,7 +909,7 @@
               <w:lang w:eastAsia="ru-RU"/>
             </w:rPr>
           </w:pPr>
-          <w:hyperlink w:anchor="_Toc163212485" w:history="1">
+          <w:hyperlink w:anchor="_Toc164443627" w:history="1">
             <w:r>
               <w:rPr>
                 <w:rStyle w:val="Hyperlink"/>
@@ -936,7 +936,7 @@
                 <w:noProof/>
                 <w:webHidden/>
               </w:rPr>
-              <w:instrText xml:space="preserve"> PAGEREF _Toc163212485 \h </w:instrText>
+              <w:instrText xml:space="preserve"> PAGEREF _Toc164443627 \h </w:instrText>
             </w:r>
             <w:r>
               <w:rPr>
@@ -956,7 +956,7 @@
                 <w:noProof/>
                 <w:webHidden/>
               </w:rPr>
-              <w:t>4</w:t>
+              <w:t>6</w:t>
             </w:r>
             <w:r>
               <w:rPr>
@@ -979,7 +979,7 @@
               <w:lang w:eastAsia="ru-RU"/>
             </w:rPr>
           </w:pPr>
-          <w:hyperlink w:anchor="_Toc163212486" w:history="1">
+          <w:hyperlink w:anchor="_Toc164443628" w:history="1">
             <w:r>
               <w:rPr>
                 <w:rStyle w:val="Hyperlink"/>
@@ -1021,291 +1021,7 @@
                 <w:noProof/>
                 <w:webHidden/>
               </w:rPr>
-              <w:instrText xml:space="preserve"> PAGEREF _Toc163212486 \h </w:instrText>
-            </w:r>
-            <w:r>
-              <w:rPr>
-                <w:noProof/>
-                <w:webHidden/>
-              </w:rPr>
-            </w:r>
-            <w:r>
-              <w:rPr>
-                <w:noProof/>
-                <w:webHidden/>
-              </w:rPr>
-              <w:fldChar w:fldCharType="separate"/>
-            </w:r>
-            <w:r>
-              <w:rPr>
-                <w:noProof/>
-                <w:webHidden/>
-              </w:rPr>
-              <w:t>5</w:t>
-            </w:r>
-            <w:r>
-              <w:rPr>
-                <w:noProof/>
-                <w:webHidden/>
-              </w:rPr>
-              <w:fldChar w:fldCharType="end"/>
-            </w:r>
-          </w:hyperlink>
-        </w:p>
-        <w:p>
-          <w:pPr>
-            <w:pStyle w:val="TOC2"/>
-            <w:tabs>
-              <w:tab w:val="right" w:leader="dot" w:pos="9345"/>
-            </w:tabs>
-            <w:rPr>
-              <w:rFonts w:eastAsiaTheme="minorEastAsia"/>
-              <w:noProof/>
-              <w:lang w:eastAsia="ru-RU"/>
-            </w:rPr>
-          </w:pPr>
-          <w:hyperlink w:anchor="_Toc163212487" w:history="1">
-            <w:r>
-              <w:rPr>
-                <w:rStyle w:val="Hyperlink"/>
-                <w:noProof/>
-                <w:lang w:val="en-US"/>
-              </w:rPr>
-              <w:t>&lt;DIR&gt;/computational_mathematics/lab_2/main.cpp</w:t>
-            </w:r>
-            <w:r>
-              <w:rPr>
-                <w:noProof/>
-                <w:webHidden/>
-              </w:rPr>
-              <w:tab/>
-            </w:r>
-            <w:r>
-              <w:rPr>
-                <w:noProof/>
-                <w:webHidden/>
-              </w:rPr>
-              <w:fldChar w:fldCharType="begin"/>
-            </w:r>
-            <w:r>
-              <w:rPr>
-                <w:noProof/>
-                <w:webHidden/>
-              </w:rPr>
-              <w:instrText xml:space="preserve"> PAGEREF _Toc163212487 \h </w:instrText>
-            </w:r>
-            <w:r>
-              <w:rPr>
-                <w:noProof/>
-                <w:webHidden/>
-              </w:rPr>
-            </w:r>
-            <w:r>
-              <w:rPr>
-                <w:noProof/>
-                <w:webHidden/>
-              </w:rPr>
-              <w:fldChar w:fldCharType="separate"/>
-            </w:r>
-            <w:r>
-              <w:rPr>
-                <w:noProof/>
-                <w:webHidden/>
-              </w:rPr>
-              <w:t>5</w:t>
-            </w:r>
-            <w:r>
-              <w:rPr>
-                <w:noProof/>
-                <w:webHidden/>
-              </w:rPr>
-              <w:fldChar w:fldCharType="end"/>
-            </w:r>
-          </w:hyperlink>
-        </w:p>
-        <w:p>
-          <w:pPr>
-            <w:pStyle w:val="TOC2"/>
-            <w:tabs>
-              <w:tab w:val="right" w:leader="dot" w:pos="9345"/>
-            </w:tabs>
-            <w:rPr>
-              <w:rFonts w:eastAsiaTheme="minorEastAsia"/>
-              <w:noProof/>
-              <w:lang w:eastAsia="ru-RU"/>
-            </w:rPr>
-          </w:pPr>
-          <w:hyperlink w:anchor="_Toc163212488" w:history="1">
-            <w:r>
-              <w:rPr>
-                <w:rStyle w:val="Hyperlink"/>
-                <w:noProof/>
-                <w:lang w:val="en-US"/>
-              </w:rPr>
-              <w:t>&lt;DIR&gt;/computational_mathematics/lab_2/solve.h</w:t>
-            </w:r>
-            <w:r>
-              <w:rPr>
-                <w:noProof/>
-                <w:webHidden/>
-              </w:rPr>
-              <w:tab/>
-            </w:r>
-            <w:r>
-              <w:rPr>
-                <w:noProof/>
-                <w:webHidden/>
-              </w:rPr>
-              <w:fldChar w:fldCharType="begin"/>
-            </w:r>
-            <w:r>
-              <w:rPr>
-                <w:noProof/>
-                <w:webHidden/>
-              </w:rPr>
-              <w:instrText xml:space="preserve"> PAGEREF _Toc163212488 \h </w:instrText>
-            </w:r>
-            <w:r>
-              <w:rPr>
-                <w:noProof/>
-                <w:webHidden/>
-              </w:rPr>
-            </w:r>
-            <w:r>
-              <w:rPr>
-                <w:noProof/>
-                <w:webHidden/>
-              </w:rPr>
-              <w:fldChar w:fldCharType="separate"/>
-            </w:r>
-            <w:r>
-              <w:rPr>
-                <w:noProof/>
-                <w:webHidden/>
-              </w:rPr>
-              <w:t>6</w:t>
-            </w:r>
-            <w:r>
-              <w:rPr>
-                <w:noProof/>
-                <w:webHidden/>
-              </w:rPr>
-              <w:fldChar w:fldCharType="end"/>
-            </w:r>
-          </w:hyperlink>
-        </w:p>
-        <w:p>
-          <w:pPr>
-            <w:pStyle w:val="TOC2"/>
-            <w:tabs>
-              <w:tab w:val="right" w:leader="dot" w:pos="9345"/>
-            </w:tabs>
-            <w:rPr>
-              <w:rFonts w:eastAsiaTheme="minorEastAsia"/>
-              <w:noProof/>
-              <w:lang w:eastAsia="ru-RU"/>
-            </w:rPr>
-          </w:pPr>
-          <w:hyperlink w:anchor="_Toc163212489" w:history="1">
-            <w:r>
-              <w:rPr>
-                <w:rStyle w:val="Hyperlink"/>
-                <w:noProof/>
-                <w:lang w:val="en-US"/>
-              </w:rPr>
-              <w:t>&lt;DIR&gt;/computational_mathematics/lab_2/solve.cpp</w:t>
-            </w:r>
-            <w:r>
-              <w:rPr>
-                <w:noProof/>
-                <w:webHidden/>
-              </w:rPr>
-              <w:tab/>
-            </w:r>
-            <w:r>
-              <w:rPr>
-                <w:noProof/>
-                <w:webHidden/>
-              </w:rPr>
-              <w:fldChar w:fldCharType="begin"/>
-            </w:r>
-            <w:r>
-              <w:rPr>
-                <w:noProof/>
-                <w:webHidden/>
-              </w:rPr>
-              <w:instrText xml:space="preserve"> PAGEREF _Toc163212489 \h </w:instrText>
-            </w:r>
-            <w:r>
-              <w:rPr>
-                <w:noProof/>
-                <w:webHidden/>
-              </w:rPr>
-            </w:r>
-            <w:r>
-              <w:rPr>
-                <w:noProof/>
-                <w:webHidden/>
-              </w:rPr>
-              <w:fldChar w:fldCharType="separate"/>
-            </w:r>
-            <w:r>
-              <w:rPr>
-                <w:noProof/>
-                <w:webHidden/>
-              </w:rPr>
-              <w:t>6</w:t>
-            </w:r>
-            <w:r>
-              <w:rPr>
-                <w:noProof/>
-                <w:webHidden/>
-              </w:rPr>
-              <w:fldChar w:fldCharType="end"/>
-            </w:r>
-          </w:hyperlink>
-        </w:p>
-        <w:p>
-          <w:pPr>
-            <w:pStyle w:val="TOC2"/>
-            <w:tabs>
-              <w:tab w:val="right" w:leader="dot" w:pos="9345"/>
-            </w:tabs>
-            <w:rPr>
-              <w:rFonts w:eastAsiaTheme="minorEastAsia"/>
-              <w:noProof/>
-              <w:lang w:eastAsia="ru-RU"/>
-            </w:rPr>
-          </w:pPr>
-          <w:hyperlink w:anchor="_Toc163212490" w:history="1">
-            <w:r>
-              <w:rPr>
-                <w:rStyle w:val="Hyperlink"/>
-                <w:noProof/>
-                <w:lang w:val="en-US"/>
-              </w:rPr>
-              <w:t>&lt;DIR&gt;/computational_mathematics/lab_2/matrix_function.h</w:t>
-            </w:r>
-            <w:r>
-              <w:rPr>
-                <w:noProof/>
-                <w:webHidden/>
-              </w:rPr>
-              <w:tab/>
-            </w:r>
-            <w:r>
-              <w:rPr>
-                <w:noProof/>
-                <w:webHidden/>
-              </w:rPr>
-              <w:fldChar w:fldCharType="begin"/>
-            </w:r>
-            <w:r>
-              <w:rPr>
-                <w:noProof/>
-                <w:webHidden/>
-              </w:rPr>
-              <w:instrText xml:space="preserve"> PAGEREF _Toc163212490 \h </w:instrText>
+              <w:instrText xml:space="preserve"> PAGEREF _Toc164443628 \h </w:instrText>
             </w:r>
             <w:r>
               <w:rPr>
@@ -1348,14 +1064,14 @@
               <w:lang w:eastAsia="ru-RU"/>
             </w:rPr>
           </w:pPr>
-          <w:hyperlink w:anchor="_Toc163212491" w:history="1">
+          <w:hyperlink w:anchor="_Toc164443629" w:history="1">
             <w:r>
               <w:rPr>
                 <w:rStyle w:val="Hyperlink"/>
                 <w:noProof/>
                 <w:lang w:val="en-US"/>
               </w:rPr>
-              <w:t>&lt;DIR&gt;/computational_mathematics/lab_2/matrix_function.cpp</w:t>
+              <w:t>&lt;DIR&gt;/computational_mathematics/lab_3/main.cpp</w:t>
             </w:r>
             <w:r>
               <w:rPr>
@@ -1376,7 +1092,7 @@
                 <w:noProof/>
                 <w:webHidden/>
               </w:rPr>
-              <w:instrText xml:space="preserve"> PAGEREF _Toc163212491 \h </w:instrText>
+              <w:instrText xml:space="preserve"> PAGEREF _Toc164443629 \h </w:instrText>
             </w:r>
             <w:r>
               <w:rPr>
@@ -1408,6 +1124,361 @@
           </w:hyperlink>
         </w:p>
         <w:p>
+          <w:pPr>
+            <w:pStyle w:val="TOC2"/>
+            <w:tabs>
+              <w:tab w:val="right" w:leader="dot" w:pos="9345"/>
+            </w:tabs>
+            <w:rPr>
+              <w:rFonts w:eastAsiaTheme="minorEastAsia"/>
+              <w:noProof/>
+              <w:lang w:eastAsia="ru-RU"/>
+            </w:rPr>
+          </w:pPr>
+          <w:hyperlink w:anchor="_Toc164443630" w:history="1">
+            <w:r>
+              <w:rPr>
+                <w:rStyle w:val="Hyperlink"/>
+                <w:noProof/>
+                <w:lang w:val="en-US"/>
+              </w:rPr>
+              <w:t>&lt;DIR&gt;/computational_mathematics/lab_3/Function_for_laboratory.h</w:t>
+            </w:r>
+            <w:r>
+              <w:rPr>
+                <w:noProof/>
+                <w:webHidden/>
+              </w:rPr>
+              <w:tab/>
+            </w:r>
+            <w:r>
+              <w:rPr>
+                <w:noProof/>
+                <w:webHidden/>
+              </w:rPr>
+              <w:fldChar w:fldCharType="begin"/>
+            </w:r>
+            <w:r>
+              <w:rPr>
+                <w:noProof/>
+                <w:webHidden/>
+              </w:rPr>
+              <w:instrText xml:space="preserve"> PAGEREF _Toc164443630 \h </w:instrText>
+            </w:r>
+            <w:r>
+              <w:rPr>
+                <w:noProof/>
+                <w:webHidden/>
+              </w:rPr>
+            </w:r>
+            <w:r>
+              <w:rPr>
+                <w:noProof/>
+                <w:webHidden/>
+              </w:rPr>
+              <w:fldChar w:fldCharType="separate"/>
+            </w:r>
+            <w:r>
+              <w:rPr>
+                <w:noProof/>
+                <w:webHidden/>
+              </w:rPr>
+              <w:t>8</w:t>
+            </w:r>
+            <w:r>
+              <w:rPr>
+                <w:noProof/>
+                <w:webHidden/>
+              </w:rPr>
+              <w:fldChar w:fldCharType="end"/>
+            </w:r>
+          </w:hyperlink>
+        </w:p>
+        <w:p>
+          <w:pPr>
+            <w:pStyle w:val="TOC2"/>
+            <w:tabs>
+              <w:tab w:val="right" w:leader="dot" w:pos="9345"/>
+            </w:tabs>
+            <w:rPr>
+              <w:rFonts w:eastAsiaTheme="minorEastAsia"/>
+              <w:noProof/>
+              <w:lang w:eastAsia="ru-RU"/>
+            </w:rPr>
+          </w:pPr>
+          <w:hyperlink w:anchor="_Toc164443631" w:history="1">
+            <w:r>
+              <w:rPr>
+                <w:rStyle w:val="Hyperlink"/>
+                <w:noProof/>
+                <w:lang w:val="en-US"/>
+              </w:rPr>
+              <w:t>&lt;DIR&gt;/computational_mathematics/lab_3/outputStructs.cpp</w:t>
+            </w:r>
+            <w:r>
+              <w:rPr>
+                <w:noProof/>
+                <w:webHidden/>
+              </w:rPr>
+              <w:tab/>
+            </w:r>
+            <w:r>
+              <w:rPr>
+                <w:noProof/>
+                <w:webHidden/>
+              </w:rPr>
+              <w:fldChar w:fldCharType="begin"/>
+            </w:r>
+            <w:r>
+              <w:rPr>
+                <w:noProof/>
+                <w:webHidden/>
+              </w:rPr>
+              <w:instrText xml:space="preserve"> PAGEREF _Toc164443631 \h </w:instrText>
+            </w:r>
+            <w:r>
+              <w:rPr>
+                <w:noProof/>
+                <w:webHidden/>
+              </w:rPr>
+            </w:r>
+            <w:r>
+              <w:rPr>
+                <w:noProof/>
+                <w:webHidden/>
+              </w:rPr>
+              <w:fldChar w:fldCharType="separate"/>
+            </w:r>
+            <w:r>
+              <w:rPr>
+                <w:noProof/>
+                <w:webHidden/>
+              </w:rPr>
+              <w:t>8</w:t>
+            </w:r>
+            <w:r>
+              <w:rPr>
+                <w:noProof/>
+                <w:webHidden/>
+              </w:rPr>
+              <w:fldChar w:fldCharType="end"/>
+            </w:r>
+          </w:hyperlink>
+        </w:p>
+        <w:p>
+          <w:pPr>
+            <w:pStyle w:val="TOC2"/>
+            <w:tabs>
+              <w:tab w:val="right" w:leader="dot" w:pos="9345"/>
+            </w:tabs>
+            <w:rPr>
+              <w:rFonts w:eastAsiaTheme="minorEastAsia"/>
+              <w:noProof/>
+              <w:lang w:eastAsia="ru-RU"/>
+            </w:rPr>
+          </w:pPr>
+          <w:hyperlink w:anchor="_Toc164443632" w:history="1">
+            <w:r>
+              <w:rPr>
+                <w:rStyle w:val="Hyperlink"/>
+                <w:noProof/>
+                <w:lang w:val="en-US"/>
+              </w:rPr>
+              <w:t>&lt;DIR&gt;/computational_mathematics/lab_3/outputStructs.h</w:t>
+            </w:r>
+            <w:r>
+              <w:rPr>
+                <w:noProof/>
+                <w:webHidden/>
+              </w:rPr>
+              <w:tab/>
+            </w:r>
+            <w:r>
+              <w:rPr>
+                <w:noProof/>
+                <w:webHidden/>
+              </w:rPr>
+              <w:fldChar w:fldCharType="begin"/>
+            </w:r>
+            <w:r>
+              <w:rPr>
+                <w:noProof/>
+                <w:webHidden/>
+              </w:rPr>
+              <w:instrText xml:space="preserve"> PAGEREF _Toc164443632 \h </w:instrText>
+            </w:r>
+            <w:r>
+              <w:rPr>
+                <w:noProof/>
+                <w:webHidden/>
+              </w:rPr>
+            </w:r>
+            <w:r>
+              <w:rPr>
+                <w:noProof/>
+                <w:webHidden/>
+              </w:rPr>
+              <w:fldChar w:fldCharType="separate"/>
+            </w:r>
+            <w:r>
+              <w:rPr>
+                <w:noProof/>
+                <w:webHidden/>
+              </w:rPr>
+              <w:t>9</w:t>
+            </w:r>
+            <w:r>
+              <w:rPr>
+                <w:noProof/>
+                <w:webHidden/>
+              </w:rPr>
+              <w:fldChar w:fldCharType="end"/>
+            </w:r>
+          </w:hyperlink>
+        </w:p>
+        <w:p>
+          <w:pPr>
+            <w:pStyle w:val="TOC2"/>
+            <w:tabs>
+              <w:tab w:val="right" w:leader="dot" w:pos="9345"/>
+            </w:tabs>
+            <w:rPr>
+              <w:rFonts w:eastAsiaTheme="minorEastAsia"/>
+              <w:noProof/>
+              <w:lang w:eastAsia="ru-RU"/>
+            </w:rPr>
+          </w:pPr>
+          <w:hyperlink w:anchor="_Toc164443633" w:history="1">
+            <w:r>
+              <w:rPr>
+                <w:rStyle w:val="Hyperlink"/>
+                <w:noProof/>
+                <w:lang w:val="en-US"/>
+              </w:rPr>
+              <w:t>&lt;DIR&gt;/computational_mathematics/lab_3/RungeKutta.cpp</w:t>
+            </w:r>
+            <w:r>
+              <w:rPr>
+                <w:noProof/>
+                <w:webHidden/>
+              </w:rPr>
+              <w:tab/>
+            </w:r>
+            <w:r>
+              <w:rPr>
+                <w:noProof/>
+                <w:webHidden/>
+              </w:rPr>
+              <w:fldChar w:fldCharType="begin"/>
+            </w:r>
+            <w:r>
+              <w:rPr>
+                <w:noProof/>
+                <w:webHidden/>
+              </w:rPr>
+              <w:instrText xml:space="preserve"> PAGEREF _Toc164443633 \h </w:instrText>
+            </w:r>
+            <w:r>
+              <w:rPr>
+                <w:noProof/>
+                <w:webHidden/>
+              </w:rPr>
+            </w:r>
+            <w:r>
+              <w:rPr>
+                <w:noProof/>
+                <w:webHidden/>
+              </w:rPr>
+              <w:fldChar w:fldCharType="separate"/>
+            </w:r>
+            <w:r>
+              <w:rPr>
+                <w:noProof/>
+                <w:webHidden/>
+              </w:rPr>
+              <w:t>9</w:t>
+            </w:r>
+            <w:r>
+              <w:rPr>
+                <w:noProof/>
+                <w:webHidden/>
+              </w:rPr>
+              <w:fldChar w:fldCharType="end"/>
+            </w:r>
+          </w:hyperlink>
+        </w:p>
+        <w:p>
+          <w:pPr>
+            <w:pStyle w:val="TOC2"/>
+            <w:tabs>
+              <w:tab w:val="right" w:leader="dot" w:pos="9345"/>
+            </w:tabs>
+            <w:rPr>
+              <w:rFonts w:eastAsiaTheme="minorEastAsia"/>
+              <w:noProof/>
+              <w:lang w:eastAsia="ru-RU"/>
+            </w:rPr>
+          </w:pPr>
+          <w:hyperlink w:anchor="_Toc164443634" w:history="1">
+            <w:r>
+              <w:rPr>
+                <w:rStyle w:val="Hyperlink"/>
+                <w:noProof/>
+                <w:lang w:val="en-US"/>
+              </w:rPr>
+              <w:t>&lt;DIR&gt;/computational_mathematics/lab_3/RungeKutta.h</w:t>
+            </w:r>
+            <w:r>
+              <w:rPr>
+                <w:noProof/>
+                <w:webHidden/>
+              </w:rPr>
+              <w:tab/>
+            </w:r>
+            <w:r>
+              <w:rPr>
+                <w:noProof/>
+                <w:webHidden/>
+              </w:rPr>
+              <w:fldChar w:fldCharType="begin"/>
+            </w:r>
+            <w:r>
+              <w:rPr>
+                <w:noProof/>
+                <w:webHidden/>
+              </w:rPr>
+              <w:instrText xml:space="preserve"> PAGEREF _Toc164443634 \h </w:instrText>
+            </w:r>
+            <w:r>
+              <w:rPr>
+                <w:noProof/>
+                <w:webHidden/>
+              </w:rPr>
+            </w:r>
+            <w:r>
+              <w:rPr>
+                <w:noProof/>
+                <w:webHidden/>
+              </w:rPr>
+              <w:fldChar w:fldCharType="separate"/>
+            </w:r>
+            <w:r>
+              <w:rPr>
+                <w:noProof/>
+                <w:webHidden/>
+              </w:rPr>
+              <w:t>12</w:t>
+            </w:r>
+            <w:r>
+              <w:rPr>
+                <w:noProof/>
+                <w:webHidden/>
+              </w:rPr>
+              <w:fldChar w:fldCharType="end"/>
+            </w:r>
+          </w:hyperlink>
+        </w:p>
+        <w:p>
           <w:r>
             <w:rPr>
               <w:b/>
@@ -1427,7 +1498,7 @@
           <w:sz w:val="56"/>
         </w:rPr>
       </w:pPr>
-      <w:bookmarkStart w:id="0" w:name="_Toc163212483"/>
+      <w:bookmarkStart w:id="0" w:name="_Toc164443625"/>
       <w:r>
         <w:rPr>
           <w:color w:val="auto"/>
@@ -1505,7 +1576,7 @@
           <w:sz w:val="56"/>
         </w:rPr>
       </w:pPr>
-      <w:bookmarkStart w:id="1" w:name="_Toc163212484"/>
+      <w:bookmarkStart w:id="1" w:name="_Toc164443626"/>
       <w:r>
         <w:rPr>
           <w:color w:val="auto"/>
@@ -1525,6 +1596,9 @@
     </w:p>
     <w:p>
       <w:r>
+        <w:rPr>
+          <w:noProof/>
+        </w:rPr>
         <w:drawing>
           <wp:inline distT="0" distB="0" distL="0" distR="0" wp14:anchorId="123A6A43" wp14:editId="3611ACE1">
             <wp:extent cx="5940425" cy="5903595"/>
@@ -1564,6 +1638,9 @@
     </w:p>
     <w:p>
       <w:r>
+        <w:rPr>
+          <w:noProof/>
+        </w:rPr>
         <w:lastRenderedPageBreak/>
         <w:drawing>
           <wp:inline distT="0" distB="0" distL="0" distR="0" wp14:anchorId="273D319B" wp14:editId="27677B70">
@@ -1610,6 +1687,9 @@
     </w:p>
     <w:p>
       <w:r>
+        <w:rPr>
+          <w:noProof/>
+        </w:rPr>
         <w:lastRenderedPageBreak/>
         <w:drawing>
           <wp:anchor distT="0" distB="0" distL="114300" distR="114300" simplePos="0" relativeHeight="251658240" behindDoc="0" locked="0" layoutInCell="1" allowOverlap="1" wp14:anchorId="06CCDFA8" wp14:editId="1C367BAB">
@@ -1683,7 +1763,7 @@
           <w:sz w:val="52"/>
         </w:rPr>
       </w:pPr>
-      <w:bookmarkStart w:id="2" w:name="_Toc163212485"/>
+      <w:bookmarkStart w:id="2" w:name="_Toc164443627"/>
       <w:r>
         <w:rPr>
           <w:color w:val="auto"/>
@@ -1831,7 +1911,7 @@
           <w:lang w:val="en-US"/>
         </w:rPr>
       </w:pPr>
-      <w:bookmarkStart w:id="3" w:name="_Toc163212486"/>
+      <w:bookmarkStart w:id="3" w:name="_Toc164443628"/>
       <w:r>
         <w:rPr>
           <w:color w:val="auto"/>
@@ -1866,7 +1946,7 @@
           <w:lang w:val="en-US"/>
         </w:rPr>
       </w:pPr>
-      <w:bookmarkStart w:id="4" w:name="_Toc163212487"/>
+      <w:bookmarkStart w:id="4" w:name="_Toc164443629"/>
       <w:r>
         <w:rPr>
           <w:color w:val="auto"/>
@@ -5181,7 +5261,7 @@
           <w:lang w:val="en-US"/>
         </w:rPr>
       </w:pPr>
-      <w:bookmarkStart w:id="5" w:name="_Toc163212489"/>
+      <w:bookmarkStart w:id="5" w:name="_Toc164443630"/>
       <w:r>
         <w:rPr>
           <w:color w:val="auto"/>
@@ -5232,7 +5312,6 @@
         </w:rPr>
         <w:t>/</w:t>
       </w:r>
-      <w:bookmarkEnd w:id="5"/>
       <w:proofErr w:type="spellStart"/>
       <w:r>
         <w:rPr>
@@ -5250,6 +5329,7 @@
         </w:rPr>
         <w:t>h</w:t>
       </w:r>
+      <w:bookmarkEnd w:id="5"/>
       <w:proofErr w:type="spellEnd"/>
     </w:p>
     <w:p>
@@ -5626,7 +5706,7 @@
           <w:lang w:val="en-US"/>
         </w:rPr>
       </w:pPr>
-      <w:bookmarkStart w:id="6" w:name="_Toc163212490"/>
+      <w:bookmarkStart w:id="6" w:name="_Toc164443631"/>
       <w:r>
         <w:rPr>
           <w:color w:val="auto"/>
@@ -5677,7 +5757,6 @@
         </w:rPr>
         <w:t>/</w:t>
       </w:r>
-      <w:bookmarkEnd w:id="6"/>
       <w:r>
         <w:rPr>
           <w:color w:val="auto"/>
@@ -5694,6 +5773,7 @@
         </w:rPr>
         <w:t>cpp</w:t>
       </w:r>
+      <w:bookmarkEnd w:id="6"/>
     </w:p>
     <w:p>
       <w:pPr>
@@ -6280,7 +6360,7 @@
           <w:lang w:val="en-US"/>
         </w:rPr>
       </w:pPr>
-      <w:bookmarkStart w:id="7" w:name="_Toc163212491"/>
+      <w:bookmarkStart w:id="7" w:name="_Toc164443632"/>
       <w:r>
         <w:rPr>
           <w:color w:val="auto"/>
@@ -6331,7 +6411,6 @@
         </w:rPr>
         <w:t>/</w:t>
       </w:r>
-      <w:bookmarkEnd w:id="7"/>
       <w:proofErr w:type="spellStart"/>
       <w:r>
         <w:rPr>
@@ -6349,6 +6428,7 @@
         </w:rPr>
         <w:t>h</w:t>
       </w:r>
+      <w:bookmarkEnd w:id="7"/>
       <w:proofErr w:type="spellEnd"/>
     </w:p>
     <w:p>
@@ -6923,6 +7003,7 @@
           <w:lang w:val="en-US"/>
         </w:rPr>
       </w:pPr>
+      <w:bookmarkStart w:id="8" w:name="_Toc164443633"/>
       <w:r>
         <w:rPr>
           <w:color w:val="auto"/>
@@ -6989,6 +7070,7 @@
         </w:rPr>
         <w:t>cpp</w:t>
       </w:r>
+      <w:bookmarkEnd w:id="8"/>
     </w:p>
     <w:p>
       <w:pPr>
@@ -10925,6 +11007,7 @@
           <w:lang w:val="en-US"/>
         </w:rPr>
       </w:pPr>
+      <w:bookmarkStart w:id="9" w:name="_Toc164443634"/>
       <w:r>
         <w:rPr>
           <w:color w:val="auto"/>
@@ -10992,6 +11075,7 @@
         </w:rPr>
         <w:t>h</w:t>
       </w:r>
+      <w:bookmarkEnd w:id="9"/>
       <w:proofErr w:type="spellEnd"/>
     </w:p>
     <w:p>

</xml_diff>